<commit_message>
FEAT imageviewer add some props
</commit_message>
<xml_diff>
--- a/help.docx
+++ b/help.docx
@@ -2765,7 +2765,6 @@
       <w:pPr>
         <w:spacing w:line="360" w:lineRule="auto"/>
         <w:rPr>
-          <w:rFonts w:hint="eastAsia"/>
           <w:b/>
           <w:color w:val="0070C0"/>
           <w:sz w:val="24"/>
@@ -2887,7 +2886,27 @@
           <w:color w:val="0070C0"/>
           <w:sz w:val="24"/>
         </w:rPr>
-        <w:t>。未标注属性的字是绿框，标注了的是蓝框</w:t>
+        <w:t>。</w:t>
+      </w:r>
+      <w:bookmarkStart w:id="0" w:name="_GoBack"/>
+      <w:bookmarkEnd w:id="0"/>
+      <w:r>
+        <w:rPr>
+          <w:rFonts w:hint="eastAsia"/>
+          <w:b/>
+          <w:color w:val="0070C0"/>
+          <w:sz w:val="24"/>
+        </w:rPr>
+        <w:t>属性可以多选。</w:t>
+      </w:r>
+      <w:r>
+        <w:rPr>
+          <w:rFonts w:hint="eastAsia"/>
+          <w:b/>
+          <w:color w:val="0070C0"/>
+          <w:sz w:val="24"/>
+        </w:rPr>
+        <w:t>未标注属性的字是绿框，标注了的是蓝框</w:t>
       </w:r>
     </w:p>
     <w:p>
@@ -2942,25 +2961,7 @@
           <w:color w:val="0070C0"/>
           <w:sz w:val="24"/>
         </w:rPr>
-        <w:t>标记为‘</w:t>
-      </w:r>
-      <w:r>
-        <w:rPr>
-          <w:rFonts w:hint="eastAsia"/>
-          <w:b/>
-          <w:color w:val="0070C0"/>
-          <w:sz w:val="24"/>
-        </w:rPr>
-        <w:t>已标注属性</w:t>
-      </w:r>
-      <w:r>
-        <w:rPr>
-          <w:rFonts w:hint="eastAsia"/>
-          <w:b/>
-          <w:color w:val="0070C0"/>
-          <w:sz w:val="24"/>
-        </w:rPr>
-        <w:t>’</w:t>
+        <w:t>标记为‘已标注属性’</w:t>
       </w:r>
       <w:r>
         <w:rPr>
@@ -3048,7 +3049,6 @@
       <w:pPr>
         <w:spacing w:line="360" w:lineRule="auto"/>
         <w:rPr>
-          <w:rFonts w:hint="eastAsia"/>
           <w:b/>
           <w:color w:val="0070C0"/>
           <w:sz w:val="24"/>
@@ -3113,7 +3113,6 @@
       <w:pPr>
         <w:spacing w:line="360" w:lineRule="auto"/>
         <w:rPr>
-          <w:rFonts w:hint="eastAsia"/>
           <w:sz w:val="24"/>
         </w:rPr>
       </w:pPr>
@@ -3202,50 +3201,50 @@
       <w:pPr>
         <w:spacing w:line="360" w:lineRule="auto"/>
         <w:rPr>
+          <w:rFonts w:ascii="仿宋" w:eastAsia="仿宋" w:hAnsi="仿宋"/>
+          <w:sz w:val="24"/>
+        </w:rPr>
+      </w:pPr>
+      <w:r>
+        <w:rPr>
+          <w:rFonts w:ascii="仿宋" w:eastAsia="仿宋" w:hAnsi="仿宋"/>
+          <w:sz w:val="24"/>
+        </w:rPr>
+        <w:t>图</w:t>
+      </w:r>
+      <w:r>
+        <w:rPr>
           <w:rFonts w:ascii="仿宋" w:eastAsia="仿宋" w:hAnsi="仿宋" w:hint="eastAsia"/>
           <w:sz w:val="24"/>
         </w:rPr>
-      </w:pPr>
-      <w:r>
-        <w:rPr>
-          <w:rFonts w:ascii="仿宋" w:eastAsia="仿宋" w:hAnsi="仿宋"/>
-          <w:sz w:val="24"/>
-        </w:rPr>
-        <w:t>图</w:t>
+        <w:t>8</w:t>
       </w:r>
       <w:r>
         <w:rPr>
           <w:rFonts w:ascii="仿宋" w:eastAsia="仿宋" w:hAnsi="仿宋" w:hint="eastAsia"/>
           <w:sz w:val="24"/>
         </w:rPr>
-        <w:t>8</w:t>
+        <w:t xml:space="preserve"> </w:t>
       </w:r>
       <w:r>
         <w:rPr>
           <w:rFonts w:ascii="仿宋" w:eastAsia="仿宋" w:hAnsi="仿宋" w:hint="eastAsia"/>
           <w:sz w:val="24"/>
         </w:rPr>
-        <w:t xml:space="preserve"> </w:t>
+        <w:t>左图，右键选中一组字后，勾选属性，字的边框已由绿色变成蓝色；右图，每组字都</w:t>
       </w:r>
       <w:r>
         <w:rPr>
           <w:rFonts w:ascii="仿宋" w:eastAsia="仿宋" w:hAnsi="仿宋" w:hint="eastAsia"/>
           <w:sz w:val="24"/>
         </w:rPr>
-        <w:t>左图，右键选中一组字后，勾选属性，字的边框已由绿色变成蓝色；右图，每组字都</w:t>
+        <w:t>已</w:t>
       </w:r>
       <w:r>
         <w:rPr>
           <w:rFonts w:ascii="仿宋" w:eastAsia="仿宋" w:hAnsi="仿宋" w:hint="eastAsia"/>
           <w:sz w:val="24"/>
         </w:rPr>
-        <w:t>已</w:t>
-      </w:r>
-      <w:r>
-        <w:rPr>
-          <w:rFonts w:ascii="仿宋" w:eastAsia="仿宋" w:hAnsi="仿宋" w:hint="eastAsia"/>
-          <w:sz w:val="24"/>
-        </w:rPr>
         <w:t>标注完成，“属性”已变成“属性（已全部标注）”</w:t>
       </w:r>
     </w:p>
@@ -3253,7 +3252,6 @@
       <w:pPr>
         <w:spacing w:line="360" w:lineRule="auto"/>
         <w:rPr>
-          <w:rFonts w:hint="eastAsia"/>
           <w:sz w:val="24"/>
         </w:rPr>
       </w:pPr>
@@ -3369,8 +3367,6 @@
           <w:sz w:val="24"/>
         </w:rPr>
       </w:pPr>
-      <w:bookmarkStart w:id="0" w:name="_GoBack"/>
-      <w:bookmarkEnd w:id="0"/>
     </w:p>
     <w:p>
       <w:pPr>
@@ -4932,7 +4928,7 @@
 </file>
 
 <file path=customXml/itemProps1.xml><?xml version="1.0" encoding="utf-8"?>
-<ds:datastoreItem xmlns:ds="http://schemas.openxmlformats.org/officeDocument/2006/customXml" ds:itemID="{F2BFBBD5-47DD-4429-8856-8BDE28B6F77C}">
+<ds:datastoreItem xmlns:ds="http://schemas.openxmlformats.org/officeDocument/2006/customXml" ds:itemID="{1A9C1A05-FFC1-4F84-9B9A-85B8237701EB}">
   <ds:schemaRefs>
     <ds:schemaRef ds:uri="http://schemas.openxmlformats.org/officeDocument/2006/bibliography"/>
   </ds:schemaRefs>

</xml_diff>

<commit_message>
FEAT add property inspection tools
</commit_message>
<xml_diff>
--- a/help.docx
+++ b/help.docx
@@ -3286,101 +3286,154 @@
         <w:rPr>
           <w:rFonts w:hint="eastAsia"/>
         </w:rPr>
-        <w:t>保存</w:t>
-      </w:r>
-    </w:p>
-    <w:p>
-      <w:pPr>
-        <w:spacing w:line="360" w:lineRule="auto"/>
-        <w:rPr>
-          <w:b/>
-          <w:color w:val="0070C0"/>
-          <w:sz w:val="24"/>
-        </w:rPr>
-      </w:pPr>
-      <w:r>
-        <w:rPr>
-          <w:b/>
-          <w:color w:val="0070C0"/>
-          <w:sz w:val="24"/>
-        </w:rPr>
-        <w:t>1</w:t>
-      </w:r>
-      <w:r>
-        <w:rPr>
-          <w:rFonts w:hint="eastAsia"/>
-          <w:b/>
-          <w:color w:val="0070C0"/>
-          <w:sz w:val="24"/>
-        </w:rPr>
-        <w:t>．在切换图片或关闭窗口时会自动把标注保存到</w:t>
-      </w:r>
-      <w:r>
-        <w:rPr>
-          <w:rFonts w:hint="eastAsia"/>
-          <w:b/>
-          <w:color w:val="0070C0"/>
-          <w:sz w:val="24"/>
-        </w:rPr>
-        <w:t>同名的</w:t>
-      </w:r>
-      <w:r>
-        <w:rPr>
-          <w:b/>
-          <w:color w:val="0070C0"/>
-          <w:sz w:val="24"/>
-        </w:rPr>
-        <w:t>.</w:t>
-      </w:r>
-      <w:r>
-        <w:rPr>
-          <w:b/>
-          <w:color w:val="0070C0"/>
-          <w:sz w:val="24"/>
-        </w:rPr>
-        <w:t>stream</w:t>
-      </w:r>
-      <w:r>
-        <w:rPr>
-          <w:rFonts w:hint="eastAsia"/>
-          <w:b/>
-          <w:color w:val="0070C0"/>
-          <w:sz w:val="24"/>
-        </w:rPr>
-        <w:t>文件，用户也可以</w:t>
-      </w:r>
-      <w:r>
-        <w:rPr>
-          <w:rFonts w:hint="eastAsia"/>
-          <w:b/>
-          <w:color w:val="0070C0"/>
-          <w:sz w:val="24"/>
-        </w:rPr>
-        <w:t>点击菜单栏</w:t>
-      </w:r>
-      <w:r>
-        <w:rPr>
-          <w:rFonts w:hint="eastAsia"/>
-          <w:b/>
-          <w:color w:val="0070C0"/>
-          <w:sz w:val="24"/>
-        </w:rPr>
-        <w:t>File -&gt; Save</w:t>
-      </w:r>
-      <w:r>
-        <w:rPr>
-          <w:rFonts w:hint="eastAsia"/>
-          <w:b/>
-          <w:color w:val="0070C0"/>
-          <w:sz w:val="24"/>
-        </w:rPr>
-        <w:t>立即保存</w:t>
-      </w:r>
-    </w:p>
-    <w:p>
-      <w:pPr>
-        <w:spacing w:line="360" w:lineRule="auto"/>
-        <w:rPr>
+        <w:t>属性检查</w:t>
+      </w:r>
+    </w:p>
+    <w:p>
+      <w:pPr>
+        <w:spacing w:line="360" w:lineRule="auto"/>
+        <w:rPr>
+          <w:rFonts w:hint="eastAsia"/>
+          <w:b/>
+          <w:color w:val="0070C0"/>
+          <w:sz w:val="24"/>
+        </w:rPr>
+      </w:pPr>
+      <w:r>
+        <w:rPr>
+          <w:rFonts w:hint="eastAsia"/>
+          <w:b/>
+          <w:color w:val="0070C0"/>
+          <w:sz w:val="24"/>
+        </w:rPr>
+        <w:t xml:space="preserve">1. </w:t>
+      </w:r>
+      <w:r>
+        <w:rPr>
+          <w:rFonts w:hint="eastAsia"/>
+          <w:b/>
+          <w:color w:val="0070C0"/>
+          <w:sz w:val="24"/>
+        </w:rPr>
+        <w:t>在右上角切换成“属性检查”标注工具，图片中的字会按标注的属性分类排列。</w:t>
+      </w:r>
+    </w:p>
+    <w:p>
+      <w:pPr>
+        <w:spacing w:line="360" w:lineRule="auto"/>
+        <w:rPr>
+          <w:b/>
+          <w:color w:val="0070C0"/>
+          <w:sz w:val="24"/>
+        </w:rPr>
+      </w:pPr>
+      <w:r>
+        <w:rPr>
+          <w:b/>
+          <w:color w:val="0070C0"/>
+          <w:sz w:val="24"/>
+        </w:rPr>
+        <w:t>2</w:t>
+      </w:r>
+      <w:r>
+        <w:rPr>
+          <w:rFonts w:hint="eastAsia"/>
+          <w:b/>
+          <w:color w:val="0070C0"/>
+          <w:sz w:val="24"/>
+        </w:rPr>
+        <w:t xml:space="preserve">. </w:t>
+      </w:r>
+      <w:r>
+        <w:rPr>
+          <w:rFonts w:hint="eastAsia"/>
+          <w:b/>
+          <w:color w:val="0070C0"/>
+          <w:sz w:val="24"/>
+        </w:rPr>
+        <w:t>使用鼠标左键选中一个字，或者右键选中一组字。</w:t>
+      </w:r>
+    </w:p>
+    <w:p>
+      <w:pPr>
+        <w:spacing w:line="360" w:lineRule="auto"/>
+        <w:rPr>
+          <w:rFonts w:hint="eastAsia"/>
+          <w:b/>
+          <w:color w:val="0070C0"/>
+          <w:sz w:val="24"/>
+        </w:rPr>
+      </w:pPr>
+      <w:r>
+        <w:rPr>
+          <w:b/>
+          <w:color w:val="0070C0"/>
+          <w:sz w:val="24"/>
+        </w:rPr>
+        <w:t xml:space="preserve">3. </w:t>
+      </w:r>
+      <w:r>
+        <w:rPr>
+          <w:rFonts w:hint="eastAsia"/>
+          <w:b/>
+          <w:color w:val="0070C0"/>
+          <w:sz w:val="24"/>
+        </w:rPr>
+        <w:t>在右上角查看或修改这个（组）字的属性。</w:t>
+      </w:r>
+    </w:p>
+    <w:p>
+      <w:pPr>
+        <w:spacing w:line="360" w:lineRule="auto"/>
+        <w:rPr>
+          <w:b/>
+          <w:color w:val="0070C0"/>
+          <w:sz w:val="24"/>
+        </w:rPr>
+      </w:pPr>
+      <w:r>
+        <w:rPr>
+          <w:b/>
+          <w:color w:val="0070C0"/>
+          <w:sz w:val="24"/>
+        </w:rPr>
+        <w:t xml:space="preserve">4. </w:t>
+      </w:r>
+      <w:r>
+        <w:rPr>
+          <w:rFonts w:hint="eastAsia"/>
+          <w:b/>
+          <w:color w:val="0070C0"/>
+          <w:sz w:val="24"/>
+        </w:rPr>
+        <w:t>如果超出一个屏幕，</w:t>
+      </w:r>
+      <w:r>
+        <w:rPr>
+          <w:rFonts w:hint="eastAsia"/>
+          <w:b/>
+          <w:color w:val="0070C0"/>
+          <w:sz w:val="24"/>
+        </w:rPr>
+        <w:t>可以</w:t>
+      </w:r>
+      <w:bookmarkStart w:id="0" w:name="_GoBack"/>
+      <w:bookmarkEnd w:id="0"/>
+      <w:r>
+        <w:rPr>
+          <w:rFonts w:hint="eastAsia"/>
+          <w:b/>
+          <w:color w:val="0070C0"/>
+          <w:sz w:val="24"/>
+        </w:rPr>
+        <w:t>使用鼠标滚轮滑动。</w:t>
+      </w:r>
+    </w:p>
+    <w:p>
+      <w:pPr>
+        <w:spacing w:line="360" w:lineRule="auto"/>
+        <w:rPr>
+          <w:rFonts w:hint="eastAsia"/>
           <w:sz w:val="24"/>
         </w:rPr>
       </w:pPr>
@@ -3395,6 +3448,118 @@
         <w:spacing w:line="360" w:lineRule="auto"/>
       </w:pPr>
       <w:r>
+        <w:rPr>
+          <w:rFonts w:hint="eastAsia"/>
+        </w:rPr>
+        <w:t>保存</w:t>
+      </w:r>
+    </w:p>
+    <w:p>
+      <w:pPr>
+        <w:spacing w:line="360" w:lineRule="auto"/>
+        <w:rPr>
+          <w:b/>
+          <w:color w:val="0070C0"/>
+          <w:sz w:val="24"/>
+        </w:rPr>
+      </w:pPr>
+      <w:r>
+        <w:rPr>
+          <w:b/>
+          <w:color w:val="0070C0"/>
+          <w:sz w:val="24"/>
+        </w:rPr>
+        <w:t>1</w:t>
+      </w:r>
+      <w:r>
+        <w:rPr>
+          <w:rFonts w:hint="eastAsia"/>
+          <w:b/>
+          <w:color w:val="0070C0"/>
+          <w:sz w:val="24"/>
+        </w:rPr>
+        <w:t>．在切换图片或关闭窗口时会自动把标注保存到</w:t>
+      </w:r>
+      <w:r>
+        <w:rPr>
+          <w:rFonts w:hint="eastAsia"/>
+          <w:b/>
+          <w:color w:val="0070C0"/>
+          <w:sz w:val="24"/>
+        </w:rPr>
+        <w:t>同名的</w:t>
+      </w:r>
+      <w:r>
+        <w:rPr>
+          <w:b/>
+          <w:color w:val="0070C0"/>
+          <w:sz w:val="24"/>
+        </w:rPr>
+        <w:t>.</w:t>
+      </w:r>
+      <w:r>
+        <w:rPr>
+          <w:b/>
+          <w:color w:val="0070C0"/>
+          <w:sz w:val="24"/>
+        </w:rPr>
+        <w:t>stream</w:t>
+      </w:r>
+      <w:r>
+        <w:rPr>
+          <w:rFonts w:hint="eastAsia"/>
+          <w:b/>
+          <w:color w:val="0070C0"/>
+          <w:sz w:val="24"/>
+        </w:rPr>
+        <w:t>文件，用户也可以</w:t>
+      </w:r>
+      <w:r>
+        <w:rPr>
+          <w:rFonts w:hint="eastAsia"/>
+          <w:b/>
+          <w:color w:val="0070C0"/>
+          <w:sz w:val="24"/>
+        </w:rPr>
+        <w:t>点击菜单栏</w:t>
+      </w:r>
+      <w:r>
+        <w:rPr>
+          <w:rFonts w:hint="eastAsia"/>
+          <w:b/>
+          <w:color w:val="0070C0"/>
+          <w:sz w:val="24"/>
+        </w:rPr>
+        <w:t>File -&gt; Save</w:t>
+      </w:r>
+      <w:r>
+        <w:rPr>
+          <w:rFonts w:hint="eastAsia"/>
+          <w:b/>
+          <w:color w:val="0070C0"/>
+          <w:sz w:val="24"/>
+        </w:rPr>
+        <w:t>立即保存</w:t>
+      </w:r>
+    </w:p>
+    <w:p>
+      <w:pPr>
+        <w:spacing w:line="360" w:lineRule="auto"/>
+        <w:rPr>
+          <w:sz w:val="24"/>
+        </w:rPr>
+      </w:pPr>
+    </w:p>
+    <w:p>
+      <w:pPr>
+        <w:pStyle w:val="2"/>
+        <w:numPr>
+          <w:ilvl w:val="0"/>
+          <w:numId w:val="5"/>
+        </w:numPr>
+        <w:spacing w:line="360" w:lineRule="auto"/>
+      </w:pPr>
+      <w:r>
         <w:t>已知缺陷</w:t>
       </w:r>
     </w:p>
@@ -3539,8 +3704,6 @@
           <w:sz w:val="24"/>
         </w:rPr>
       </w:pPr>
-      <w:bookmarkStart w:id="0" w:name="_GoBack"/>
-      <w:bookmarkEnd w:id="0"/>
     </w:p>
     <w:sectPr>
       <w:pgSz w:w="11906" w:h="16838"/>
@@ -4947,7 +5110,7 @@
 </file>
 
 <file path=customXml/itemProps1.xml><?xml version="1.0" encoding="utf-8"?>
-<ds:datastoreItem xmlns:ds="http://schemas.openxmlformats.org/officeDocument/2006/customXml" ds:itemID="{74A639F1-5707-468A-9821-B542AB4B4AD2}">
+<ds:datastoreItem xmlns:ds="http://schemas.openxmlformats.org/officeDocument/2006/customXml" ds:itemID="{3144CF78-F0F8-4485-A77F-5052B39E4F3D}">
   <ds:schemaRefs>
     <ds:schemaRef ds:uri="http://schemas.openxmlformats.org/officeDocument/2006/bibliography"/>
   </ds:schemaRefs>

</xml_diff>

<commit_message>
FEAT press F8 F12 to enable inspection tools
</commit_message>
<xml_diff>
--- a/help.docx
+++ b/help.docx
@@ -3293,7 +3293,21 @@
       <w:pPr>
         <w:spacing w:line="360" w:lineRule="auto"/>
         <w:rPr>
-          <w:rFonts w:hint="eastAsia"/>
+          <w:sz w:val="24"/>
+        </w:rPr>
+      </w:pPr>
+      <w:r>
+        <w:rPr>
+          <w:rFonts w:hint="eastAsia"/>
+          <w:sz w:val="24"/>
+        </w:rPr>
+        <w:t>注：这项功能仅“质检员”可用</w:t>
+      </w:r>
+    </w:p>
+    <w:p>
+      <w:pPr>
+        <w:spacing w:line="360" w:lineRule="auto"/>
+        <w:rPr>
           <w:b/>
           <w:color w:val="0070C0"/>
           <w:sz w:val="24"/>
@@ -3315,7 +3329,7 @@
           <w:color w:val="0070C0"/>
           <w:sz w:val="24"/>
         </w:rPr>
-        <w:t>在右上角切换成“属性检查”标注工具，图片中的字会按标注的属性分类排列。</w:t>
+        <w:t>在右上角切换成“属性检查”工具，图片中的字会按属性分类排列。</w:t>
       </w:r>
     </w:p>
     <w:p>
@@ -3358,7 +3372,6 @@
       <w:pPr>
         <w:spacing w:line="360" w:lineRule="auto"/>
         <w:rPr>
-          <w:rFonts w:hint="eastAsia"/>
           <w:b/>
           <w:color w:val="0070C0"/>
           <w:sz w:val="24"/>
@@ -3415,7 +3428,16 @@
           <w:color w:val="0070C0"/>
           <w:sz w:val="24"/>
         </w:rPr>
-        <w:t>可以</w:t>
+        <w:t>可</w:t>
+      </w:r>
+      <w:r>
+        <w:rPr>
+          <w:rFonts w:hint="eastAsia"/>
+          <w:b/>
+          <w:color w:val="0070C0"/>
+          <w:sz w:val="24"/>
+        </w:rPr>
+        <w:t>用</w:t>
       </w:r>
       <w:bookmarkStart w:id="0" w:name="_GoBack"/>
       <w:bookmarkEnd w:id="0"/>
@@ -3426,14 +3448,13 @@
           <w:color w:val="0070C0"/>
           <w:sz w:val="24"/>
         </w:rPr>
-        <w:t>使用鼠标滚轮滑动。</w:t>
-      </w:r>
-    </w:p>
-    <w:p>
-      <w:pPr>
-        <w:spacing w:line="360" w:lineRule="auto"/>
-        <w:rPr>
-          <w:rFonts w:hint="eastAsia"/>
+        <w:t>鼠标滚轮滑动。</w:t>
+      </w:r>
+    </w:p>
+    <w:p>
+      <w:pPr>
+        <w:spacing w:line="360" w:lineRule="auto"/>
+        <w:rPr>
           <w:sz w:val="24"/>
         </w:rPr>
       </w:pPr>
@@ -5110,7 +5131,7 @@
 </file>
 
 <file path=customXml/itemProps1.xml><?xml version="1.0" encoding="utf-8"?>
-<ds:datastoreItem xmlns:ds="http://schemas.openxmlformats.org/officeDocument/2006/customXml" ds:itemID="{3144CF78-F0F8-4485-A77F-5052B39E4F3D}">
+<ds:datastoreItem xmlns:ds="http://schemas.openxmlformats.org/officeDocument/2006/customXml" ds:itemID="{85AC3FF0-25CE-49D6-AEC0-31812B75D572}">
   <ds:schemaRefs>
     <ds:schemaRef ds:uri="http://schemas.openxmlformats.org/officeDocument/2006/bibliography"/>
   </ds:schemaRefs>

</xml_diff>